<commit_message>
Updated the HCBC project narrative
</commit_message>
<xml_diff>
--- a/docs/HCBC-Narrative.docx
+++ b/docs/HCBC-Narrative.docx
@@ -51,6 +51,192 @@
           <w:szCs w:val="22"/>
         </w:rPr>
       </w:pPr>
+    </w:p>
+    <w:p>
+      <w:pPr>
+        <w:rPr>
+          <w:sz w:val="22"/>
+          <w:szCs w:val="22"/>
+        </w:rPr>
+      </w:pPr>
+      <w:r>
+        <w:rPr>
+          <w:sz w:val="22"/>
+          <w:szCs w:val="22"/>
+        </w:rPr>
+        <w:t xml:space="preserve">The Home and Community </w:t>
+      </w:r>
+      <w:r>
+        <w:rPr>
+          <w:sz w:val="22"/>
+          <w:szCs w:val="22"/>
+        </w:rPr>
+        <w:t>Based Care is an initiative by Non-governmental</w:t>
+      </w:r>
+      <w:r>
+        <w:rPr>
+          <w:sz w:val="22"/>
+          <w:szCs w:val="22"/>
+        </w:rPr>
+        <w:t xml:space="preserve"> organizations</w:t>
+      </w:r>
+      <w:r>
+        <w:rPr>
+          <w:sz w:val="22"/>
+          <w:szCs w:val="22"/>
+        </w:rPr>
+        <w:t xml:space="preserve"> and the Ministry of Health</w:t>
+      </w:r>
+      <w:r>
+        <w:rPr>
+          <w:sz w:val="22"/>
+          <w:szCs w:val="22"/>
+        </w:rPr>
+        <w:t xml:space="preserve"> within the City of Nairobi and its environs.</w:t>
+      </w:r>
+      <w:r>
+        <w:rPr>
+          <w:sz w:val="22"/>
+          <w:szCs w:val="22"/>
+        </w:rPr>
+        <w:t xml:space="preserve"> Community health workers are selected from </w:t>
+      </w:r>
+      <w:r>
+        <w:rPr>
+          <w:sz w:val="22"/>
+          <w:szCs w:val="22"/>
+        </w:rPr>
+        <w:t xml:space="preserve">known and </w:t>
+      </w:r>
+      <w:r>
+        <w:rPr>
+          <w:sz w:val="22"/>
+          <w:szCs w:val="22"/>
+        </w:rPr>
+        <w:t>trusted members of the community</w:t>
+      </w:r>
+      <w:r>
+        <w:rPr>
+          <w:sz w:val="22"/>
+          <w:szCs w:val="22"/>
+        </w:rPr>
+        <w:t>. These members better understand their community, have influence, understand the difficulties and dynamics of their communities, therefore they can easily approach, interview, educate, provide medical assistance and referrals to med</w:t>
+      </w:r>
+      <w:r>
+        <w:rPr>
+          <w:sz w:val="22"/>
+          <w:szCs w:val="22"/>
+        </w:rPr>
+        <w:t>ical facilities when necessary. This approach is</w:t>
+      </w:r>
+      <w:r>
+        <w:rPr>
+          <w:sz w:val="22"/>
+          <w:szCs w:val="22"/>
+        </w:rPr>
+        <w:t xml:space="preserve"> used</w:t>
+      </w:r>
+      <w:r>
+        <w:rPr>
+          <w:sz w:val="22"/>
+          <w:szCs w:val="22"/>
+        </w:rPr>
+        <w:t xml:space="preserve"> as most </w:t>
+      </w:r>
+      <w:r>
+        <w:rPr>
+          <w:sz w:val="22"/>
+          <w:szCs w:val="22"/>
+        </w:rPr>
+        <w:t xml:space="preserve">affected </w:t>
+      </w:r>
+      <w:r>
+        <w:rPr>
+          <w:sz w:val="22"/>
+          <w:szCs w:val="22"/>
+        </w:rPr>
+        <w:t>people feel</w:t>
+      </w:r>
+      <w:r>
+        <w:rPr>
+          <w:sz w:val="22"/>
+          <w:szCs w:val="22"/>
+        </w:rPr>
+        <w:t xml:space="preserve"> uncomfortable to share or disclose issues affecting them to strangers.</w:t>
+      </w:r>
+    </w:p>
+    <w:p>
+      <w:pPr>
+        <w:rPr>
+          <w:sz w:val="22"/>
+          <w:szCs w:val="22"/>
+        </w:rPr>
+      </w:pPr>
+    </w:p>
+    <w:p>
+      <w:pPr>
+        <w:rPr>
+          <w:sz w:val="22"/>
+          <w:szCs w:val="22"/>
+        </w:rPr>
+      </w:pPr>
+      <w:r>
+        <w:rPr>
+          <w:sz w:val="22"/>
+          <w:szCs w:val="22"/>
+        </w:rPr>
+        <w:t xml:space="preserve">The selected health workers are trained by relevant health officers that are stationed in </w:t>
+      </w:r>
+      <w:r>
+        <w:rPr>
+          <w:sz w:val="22"/>
+          <w:szCs w:val="22"/>
+        </w:rPr>
+        <w:t>public health facilities</w:t>
+      </w:r>
+      <w:r>
+        <w:rPr>
+          <w:sz w:val="22"/>
+          <w:szCs w:val="22"/>
+        </w:rPr>
+        <w:t xml:space="preserve"> within their community. After their initial training the health workers meet at the health facility every month</w:t>
+      </w:r>
+      <w:r>
+        <w:rPr>
+          <w:sz w:val="22"/>
+          <w:szCs w:val="22"/>
+        </w:rPr>
+        <w:t xml:space="preserve"> for</w:t>
+      </w:r>
+      <w:r>
+        <w:rPr>
+          <w:sz w:val="22"/>
+          <w:szCs w:val="22"/>
+        </w:rPr>
+        <w:t xml:space="preserve"> review</w:t>
+      </w:r>
+      <w:r>
+        <w:rPr>
+          <w:sz w:val="22"/>
+          <w:szCs w:val="22"/>
+        </w:rPr>
+        <w:t>s</w:t>
+      </w:r>
+      <w:r>
+        <w:rPr>
+          <w:sz w:val="22"/>
+          <w:szCs w:val="22"/>
+        </w:rPr>
+        <w:t xml:space="preserve"> and additional training when necessary.</w:t>
+      </w:r>
+    </w:p>
+    <w:p>
+      <w:pPr>
+        <w:rPr>
+          <w:sz w:val="22"/>
+          <w:szCs w:val="22"/>
+        </w:rPr>
+      </w:pPr>
       <w:bookmarkStart w:id="0" w:name="_GoBack"/>
       <w:bookmarkEnd w:id="0"/>
     </w:p>
@@ -66,127 +252,6 @@
           <w:sz w:val="22"/>
           <w:szCs w:val="22"/>
         </w:rPr>
-        <w:t xml:space="preserve">The Home and Community </w:t>
-      </w:r>
-      <w:r>
-        <w:rPr>
-          <w:sz w:val="22"/>
-          <w:szCs w:val="22"/>
-        </w:rPr>
-        <w:t>Based Care is an initiative by Non-governmental</w:t>
-      </w:r>
-      <w:r>
-        <w:rPr>
-          <w:sz w:val="22"/>
-          <w:szCs w:val="22"/>
-        </w:rPr>
-        <w:t xml:space="preserve"> organizations</w:t>
-      </w:r>
-      <w:r>
-        <w:rPr>
-          <w:sz w:val="22"/>
-          <w:szCs w:val="22"/>
-        </w:rPr>
-        <w:t xml:space="preserve"> and the Ministry of Health</w:t>
-      </w:r>
-      <w:r>
-        <w:rPr>
-          <w:sz w:val="22"/>
-          <w:szCs w:val="22"/>
-        </w:rPr>
-        <w:t xml:space="preserve"> within the City of Nairobi and its environs.</w:t>
-      </w:r>
-      <w:r>
-        <w:rPr>
-          <w:sz w:val="22"/>
-          <w:szCs w:val="22"/>
-        </w:rPr>
-        <w:t xml:space="preserve"> Community health workers are selected from </w:t>
-      </w:r>
-      <w:r>
-        <w:rPr>
-          <w:sz w:val="22"/>
-          <w:szCs w:val="22"/>
-        </w:rPr>
-        <w:t xml:space="preserve">known and </w:t>
-      </w:r>
-      <w:r>
-        <w:rPr>
-          <w:sz w:val="22"/>
-          <w:szCs w:val="22"/>
-        </w:rPr>
-        <w:t>trusted members of the community</w:t>
-      </w:r>
-      <w:r>
-        <w:rPr>
-          <w:sz w:val="22"/>
-          <w:szCs w:val="22"/>
-        </w:rPr>
-        <w:t>. These members better understand their community, have influence, understand the difficulties and dynamics of their communities, therefore they can easily approach, interview, educate, provide medical assistance and referrals to med</w:t>
-      </w:r>
-      <w:r>
-        <w:rPr>
-          <w:sz w:val="22"/>
-          <w:szCs w:val="22"/>
-        </w:rPr>
-        <w:t>ical facilities when necessary. This approach is</w:t>
-      </w:r>
-      <w:r>
-        <w:rPr>
-          <w:sz w:val="22"/>
-          <w:szCs w:val="22"/>
-        </w:rPr>
-        <w:t xml:space="preserve"> used</w:t>
-      </w:r>
-      <w:r>
-        <w:rPr>
-          <w:sz w:val="22"/>
-          <w:szCs w:val="22"/>
-        </w:rPr>
-        <w:t xml:space="preserve"> as most </w:t>
-      </w:r>
-      <w:r>
-        <w:rPr>
-          <w:sz w:val="22"/>
-          <w:szCs w:val="22"/>
-        </w:rPr>
-        <w:t xml:space="preserve">affected </w:t>
-      </w:r>
-      <w:r>
-        <w:rPr>
-          <w:sz w:val="22"/>
-          <w:szCs w:val="22"/>
-        </w:rPr>
-        <w:t>people feel</w:t>
-      </w:r>
-      <w:r>
-        <w:rPr>
-          <w:sz w:val="22"/>
-          <w:szCs w:val="22"/>
-        </w:rPr>
-        <w:t xml:space="preserve"> uncomfortable to share or disclose issues affecting them to strangers.</w:t>
-      </w:r>
-    </w:p>
-    <w:p>
-      <w:pPr>
-        <w:rPr>
-          <w:sz w:val="22"/>
-          <w:szCs w:val="22"/>
-        </w:rPr>
-      </w:pPr>
-    </w:p>
-    <w:p>
-      <w:pPr>
-        <w:rPr>
-          <w:sz w:val="22"/>
-          <w:szCs w:val="22"/>
-        </w:rPr>
-      </w:pPr>
-      <w:r>
-        <w:rPr>
-          <w:sz w:val="22"/>
-          <w:szCs w:val="22"/>
-        </w:rPr>
         <w:t>The HCBC initiative</w:t>
       </w:r>
       <w:r>
@@ -315,6 +380,85 @@
           <w:sz w:val="22"/>
           <w:szCs w:val="22"/>
         </w:rPr>
+        <w:t xml:space="preserve">Depending on the complexity of the participants/patient (e.g. pregnancy, HIV AIDS etc.) the community health is </w:t>
+      </w:r>
+      <w:r>
+        <w:rPr>
+          <w:sz w:val="22"/>
+          <w:szCs w:val="22"/>
+        </w:rPr>
+        <w:t>required</w:t>
+      </w:r>
+      <w:r>
+        <w:rPr>
+          <w:sz w:val="22"/>
+          <w:szCs w:val="22"/>
+        </w:rPr>
+        <w:t xml:space="preserve"> to fill in the daily activity diary</w:t>
+      </w:r>
+      <w:r>
+        <w:rPr>
+          <w:sz w:val="22"/>
+          <w:szCs w:val="22"/>
+        </w:rPr>
+        <w:t xml:space="preserve"> or the delivery log book.</w:t>
+      </w:r>
+      <w:r>
+        <w:rPr>
+          <w:sz w:val="22"/>
+          <w:szCs w:val="22"/>
+        </w:rPr>
+        <w:t xml:space="preserve"> The referral form is used when the health worker</w:t>
+      </w:r>
+      <w:r>
+        <w:rPr>
+          <w:sz w:val="22"/>
+          <w:szCs w:val="22"/>
+        </w:rPr>
+        <w:t xml:space="preserve"> </w:t>
+      </w:r>
+      <w:r>
+        <w:rPr>
+          <w:sz w:val="22"/>
+          <w:szCs w:val="22"/>
+        </w:rPr>
+        <w:t>directs</w:t>
+      </w:r>
+      <w:r>
+        <w:rPr>
+          <w:sz w:val="22"/>
+          <w:szCs w:val="22"/>
+        </w:rPr>
+        <w:t xml:space="preserve"> a participant/</w:t>
+      </w:r>
+      <w:r>
+        <w:rPr>
+          <w:sz w:val="22"/>
+          <w:szCs w:val="22"/>
+        </w:rPr>
+        <w:t>patient to a public health facility in cases where their condition deteriorates or they require immediate treatment.</w:t>
+      </w:r>
+    </w:p>
+    <w:p>
+      <w:pPr>
+        <w:rPr>
+          <w:sz w:val="22"/>
+          <w:szCs w:val="22"/>
+        </w:rPr>
+      </w:pPr>
+    </w:p>
+    <w:p>
+      <w:pPr>
+        <w:rPr>
+          <w:sz w:val="22"/>
+          <w:szCs w:val="22"/>
+        </w:rPr>
+      </w:pPr>
+      <w:r>
+        <w:rPr>
+          <w:sz w:val="22"/>
+          <w:szCs w:val="22"/>
+        </w:rPr>
         <w:t>The data collected by the health workers is aggregated and grouped by the various civic and administrative regions i.e. sub-locations, locations, divisions, districts and counties</w:t>
       </w:r>
       <w:r>
@@ -465,134 +609,6 @@
           <w:szCs w:val="22"/>
         </w:rPr>
         <w:t xml:space="preserve">When they visit a participant, the interview and evaluate the person and record their finding on the provided forms as required. </w:t>
-      </w:r>
-    </w:p>
-    <w:p>
-      <w:pPr>
-        <w:rPr>
-          <w:sz w:val="22"/>
-          <w:szCs w:val="22"/>
-        </w:rPr>
-      </w:pPr>
-    </w:p>
-    <w:p>
-      <w:pPr>
-        <w:rPr>
-          <w:sz w:val="22"/>
-          <w:szCs w:val="22"/>
-        </w:rPr>
-      </w:pPr>
-      <w:r>
-        <w:rPr>
-          <w:sz w:val="22"/>
-          <w:szCs w:val="22"/>
-        </w:rPr>
-        <w:t xml:space="preserve">At the end of the month the community health worker gathers all the filled forms and takes them to the </w:t>
-      </w:r>
-      <w:r>
-        <w:rPr>
-          <w:sz w:val="22"/>
-          <w:szCs w:val="22"/>
-        </w:rPr>
-        <w:t xml:space="preserve">designated </w:t>
-      </w:r>
-      <w:r>
-        <w:rPr>
-          <w:sz w:val="22"/>
-          <w:szCs w:val="22"/>
-        </w:rPr>
-        <w:t>ministr</w:t>
-      </w:r>
-      <w:r>
-        <w:rPr>
-          <w:sz w:val="22"/>
-          <w:szCs w:val="22"/>
-        </w:rPr>
-        <w:t>y of health</w:t>
-      </w:r>
-      <w:r>
-        <w:rPr>
-          <w:sz w:val="22"/>
-          <w:szCs w:val="22"/>
-        </w:rPr>
-        <w:t xml:space="preserve"> official</w:t>
-      </w:r>
-      <w:r>
-        <w:rPr>
-          <w:sz w:val="22"/>
-          <w:szCs w:val="22"/>
-        </w:rPr>
-        <w:t xml:space="preserve"> in their area. This</w:t>
-      </w:r>
-      <w:r>
-        <w:rPr>
-          <w:sz w:val="22"/>
-          <w:szCs w:val="22"/>
-        </w:rPr>
-        <w:t xml:space="preserve"> data is aggregated and sent to the next level of administration of the ministry</w:t>
-      </w:r>
-      <w:r>
-        <w:rPr>
-          <w:sz w:val="22"/>
-          <w:szCs w:val="22"/>
-        </w:rPr>
-        <w:t xml:space="preserve"> until it gets to the county and national level.</w:t>
-      </w:r>
-      <w:r>
-        <w:rPr>
-          <w:sz w:val="22"/>
-          <w:szCs w:val="22"/>
-        </w:rPr>
-        <w:t xml:space="preserve"> This process involves a lot of paperwork and takes time</w:t>
-      </w:r>
-      <w:r>
-        <w:rPr>
-          <w:sz w:val="22"/>
-          <w:szCs w:val="22"/>
-        </w:rPr>
-        <w:t>.</w:t>
-      </w:r>
-      <w:r>
-        <w:rPr>
-          <w:sz w:val="22"/>
-          <w:szCs w:val="22"/>
-        </w:rPr>
-        <w:t xml:space="preserve"> </w:t>
-      </w:r>
-      <w:r>
-        <w:rPr>
-          <w:sz w:val="22"/>
-          <w:szCs w:val="22"/>
-        </w:rPr>
-        <w:t>At the end of each month the Community Health Workers are paid a stipend</w:t>
-      </w:r>
-      <w:r>
-        <w:rPr>
-          <w:sz w:val="22"/>
-          <w:szCs w:val="22"/>
-        </w:rPr>
-        <w:t xml:space="preserve"> for the work they do.</w:t>
-      </w:r>
-      <w:r>
-        <w:rPr>
-          <w:sz w:val="22"/>
-          <w:szCs w:val="22"/>
-        </w:rPr>
-        <w:t xml:space="preserve"> </w:t>
-      </w:r>
-      <w:r>
-        <w:rPr>
-          <w:sz w:val="22"/>
-          <w:szCs w:val="22"/>
-        </w:rPr>
-        <w:t xml:space="preserve"> </w:t>
-      </w:r>
-      <w:r>
-        <w:rPr>
-          <w:sz w:val="22"/>
-          <w:szCs w:val="22"/>
-        </w:rPr>
-        <w:t xml:space="preserve">  </w:t>
       </w:r>
     </w:p>
     <w:p>
@@ -655,14 +671,7 @@
           <w:sz w:val="22"/>
           <w:szCs w:val="22"/>
         </w:rPr>
-        <w:t>Community Health Worker(CHW) Referral form</w:t>
-      </w:r>
-      <w:r>
-        <w:rPr>
-          <w:sz w:val="22"/>
-          <w:szCs w:val="22"/>
-        </w:rPr>
-        <w:t>.</w:t>
+        <w:t>Community Health Worker(CHW) Referral form.</w:t>
       </w:r>
     </w:p>
     <w:p>
@@ -745,111 +754,170 @@
           <w:sz w:val="22"/>
           <w:szCs w:val="22"/>
         </w:rPr>
-        <w:t>The community health workers may use other forms of writing material such as note books,  other than the officially provided forms</w:t>
-      </w:r>
-    </w:p>
-    <w:p>
-      <w:pPr>
-        <w:rPr>
-          <w:sz w:val="22"/>
-          <w:szCs w:val="22"/>
-        </w:rPr>
-      </w:pPr>
-    </w:p>
-    <w:p>
-      <w:pPr>
-        <w:rPr>
-          <w:sz w:val="22"/>
-          <w:szCs w:val="22"/>
-        </w:rPr>
-      </w:pPr>
-      <w:r>
-        <w:rPr>
-          <w:sz w:val="22"/>
-          <w:szCs w:val="22"/>
-        </w:rPr>
-        <w:t>OBJECTIVES</w:t>
-      </w:r>
-    </w:p>
-    <w:p>
-      <w:pPr>
-        <w:pStyle w:val="ListParagraph"/>
-        <w:numPr>
-          <w:ilvl w:val="0"/>
-          <w:numId w:val="3"/>
-        </w:numPr>
-        <w:rPr>
-          <w:sz w:val="22"/>
-          <w:szCs w:val="22"/>
-        </w:rPr>
-      </w:pPr>
-      <w:r>
-        <w:rPr>
-          <w:sz w:val="22"/>
-          <w:szCs w:val="22"/>
-        </w:rPr>
-        <w:t xml:space="preserve">To </w:t>
-      </w:r>
-      <w:r>
-        <w:rPr>
-          <w:sz w:val="22"/>
-          <w:szCs w:val="22"/>
-        </w:rPr>
-        <w:t>enable Community Health workers, collect data using mobile devices.</w:t>
-      </w:r>
-    </w:p>
-    <w:p>
-      <w:pPr>
-        <w:pStyle w:val="ListParagraph"/>
-        <w:numPr>
-          <w:ilvl w:val="0"/>
-          <w:numId w:val="3"/>
-        </w:numPr>
-        <w:rPr>
-          <w:sz w:val="22"/>
-          <w:szCs w:val="22"/>
-        </w:rPr>
-      </w:pPr>
-      <w:r>
-        <w:rPr>
-          <w:sz w:val="22"/>
-          <w:szCs w:val="22"/>
-        </w:rPr>
-        <w:t>To</w:t>
-      </w:r>
-      <w:r>
-        <w:rPr>
-          <w:sz w:val="22"/>
-          <w:szCs w:val="22"/>
-        </w:rPr>
-        <w:t xml:space="preserve"> allow the collected data </w:t>
-      </w:r>
-      <w:r>
-        <w:rPr>
-          <w:sz w:val="22"/>
-          <w:szCs w:val="22"/>
-        </w:rPr>
-        <w:t>to be electronically manipulated and accessed by all relevant stakeholders in real-time.</w:t>
-      </w:r>
-    </w:p>
-    <w:p>
-      <w:pPr>
-        <w:pStyle w:val="ListParagraph"/>
-        <w:numPr>
-          <w:ilvl w:val="0"/>
-          <w:numId w:val="3"/>
-        </w:numPr>
-        <w:rPr>
-          <w:sz w:val="22"/>
-          <w:szCs w:val="22"/>
-        </w:rPr>
-      </w:pPr>
-      <w:r>
-        <w:rPr>
-          <w:sz w:val="22"/>
-          <w:szCs w:val="22"/>
-        </w:rPr>
-        <w:t>To allow the data to be easily disseminated as may required</w:t>
+        <w:t>The community health workers may use other forms of writing material such as note books</w:t>
+      </w:r>
+      <w:r>
+        <w:rPr>
+          <w:sz w:val="22"/>
+          <w:szCs w:val="22"/>
+        </w:rPr>
+        <w:t xml:space="preserve"> or</w:t>
+      </w:r>
+      <w:r>
+        <w:rPr>
+          <w:sz w:val="22"/>
+          <w:szCs w:val="22"/>
+        </w:rPr>
+        <w:t xml:space="preserve"> their smartphones to collect the required information, provided that they will eventually transfer the information to the</w:t>
+      </w:r>
+      <w:r>
+        <w:rPr>
+          <w:sz w:val="22"/>
+          <w:szCs w:val="22"/>
+        </w:rPr>
+        <w:t xml:space="preserve"> officially provided forms</w:t>
+      </w:r>
+      <w:r>
+        <w:rPr>
+          <w:sz w:val="22"/>
+          <w:szCs w:val="22"/>
+        </w:rPr>
+        <w:t xml:space="preserve"> for processing.</w:t>
+      </w:r>
+      <w:r>
+        <w:rPr>
+          <w:sz w:val="22"/>
+          <w:szCs w:val="22"/>
+        </w:rPr>
+        <w:t xml:space="preserve"> This may occur for instance; the official forms were not provided on time or when the health worker forgets or misplaces the required form.</w:t>
+      </w:r>
+    </w:p>
+    <w:p>
+      <w:pPr>
+        <w:rPr>
+          <w:sz w:val="22"/>
+          <w:szCs w:val="22"/>
+        </w:rPr>
+      </w:pPr>
+    </w:p>
+    <w:p>
+      <w:pPr>
+        <w:rPr>
+          <w:sz w:val="22"/>
+          <w:szCs w:val="22"/>
+        </w:rPr>
+      </w:pPr>
+      <w:r>
+        <w:rPr>
+          <w:sz w:val="22"/>
+          <w:szCs w:val="22"/>
+        </w:rPr>
+        <w:t>At the end of the month the community health worker gathers all the filled forms and</w:t>
+      </w:r>
+      <w:r>
+        <w:rPr>
+          <w:sz w:val="22"/>
+          <w:szCs w:val="22"/>
+        </w:rPr>
+        <w:t xml:space="preserve"> fills in the HCBC diary with summaries from the daily activity forms.</w:t>
+      </w:r>
+      <w:r>
+        <w:rPr>
+          <w:sz w:val="22"/>
+          <w:szCs w:val="22"/>
+        </w:rPr>
+        <w:t xml:space="preserve"> </w:t>
+      </w:r>
+      <w:r>
+        <w:rPr>
+          <w:sz w:val="22"/>
+          <w:szCs w:val="22"/>
+        </w:rPr>
+        <w:t>They then take all the forms</w:t>
+      </w:r>
+      <w:r>
+        <w:rPr>
+          <w:sz w:val="22"/>
+          <w:szCs w:val="22"/>
+        </w:rPr>
+        <w:t xml:space="preserve"> to the </w:t>
+      </w:r>
+      <w:r>
+        <w:rPr>
+          <w:sz w:val="22"/>
+          <w:szCs w:val="22"/>
+        </w:rPr>
+        <w:t xml:space="preserve">designated </w:t>
+      </w:r>
+      <w:r>
+        <w:rPr>
+          <w:sz w:val="22"/>
+          <w:szCs w:val="22"/>
+        </w:rPr>
+        <w:t>ministr</w:t>
+      </w:r>
+      <w:r>
+        <w:rPr>
+          <w:sz w:val="22"/>
+          <w:szCs w:val="22"/>
+        </w:rPr>
+        <w:t>y of health</w:t>
+      </w:r>
+      <w:r>
+        <w:rPr>
+          <w:sz w:val="22"/>
+          <w:szCs w:val="22"/>
+        </w:rPr>
+        <w:t xml:space="preserve"> official</w:t>
+      </w:r>
+      <w:r>
+        <w:rPr>
+          <w:sz w:val="22"/>
+          <w:szCs w:val="22"/>
+        </w:rPr>
+        <w:t xml:space="preserve"> in their area. This</w:t>
+      </w:r>
+      <w:r>
+        <w:rPr>
+          <w:sz w:val="22"/>
+          <w:szCs w:val="22"/>
+        </w:rPr>
+        <w:t xml:space="preserve"> data is aggregated</w:t>
+      </w:r>
+      <w:r>
+        <w:rPr>
+          <w:sz w:val="22"/>
+          <w:szCs w:val="22"/>
+        </w:rPr>
+        <w:t xml:space="preserve"> </w:t>
+      </w:r>
+      <w:r>
+        <w:rPr>
+          <w:sz w:val="22"/>
+          <w:szCs w:val="22"/>
+        </w:rPr>
+        <w:t>and the summaries entered in the facility summary form, which is then</w:t>
+      </w:r>
+      <w:r>
+        <w:rPr>
+          <w:sz w:val="22"/>
+          <w:szCs w:val="22"/>
+        </w:rPr>
+        <w:t xml:space="preserve"> sent to the next level of administration of the ministry</w:t>
+      </w:r>
+      <w:r>
+        <w:rPr>
+          <w:sz w:val="22"/>
+          <w:szCs w:val="22"/>
+        </w:rPr>
+        <w:t xml:space="preserve"> until it gets to the county and national level.</w:t>
+      </w:r>
+      <w:r>
+        <w:rPr>
+          <w:sz w:val="22"/>
+          <w:szCs w:val="22"/>
+        </w:rPr>
+        <w:t xml:space="preserve"> This process involves a lot of paperwork and takes time</w:t>
       </w:r>
       <w:r>
         <w:rPr>
@@ -858,33 +926,6 @@
         </w:rPr>
         <w:t>.</w:t>
       </w:r>
-    </w:p>
-    <w:p>
-      <w:pPr>
-        <w:pStyle w:val="ListParagraph"/>
-        <w:numPr>
-          <w:ilvl w:val="0"/>
-          <w:numId w:val="3"/>
-        </w:numPr>
-        <w:rPr>
-          <w:sz w:val="22"/>
-          <w:szCs w:val="22"/>
-        </w:rPr>
-      </w:pPr>
-      <w:r>
-        <w:rPr>
-          <w:sz w:val="22"/>
-          <w:szCs w:val="22"/>
-        </w:rPr>
-        <w:t xml:space="preserve">Maintain </w:t>
-      </w:r>
-      <w:r>
-        <w:rPr>
-          <w:sz w:val="22"/>
-          <w:szCs w:val="22"/>
-        </w:rPr>
-        <w:t>mobile devices inventory that is given to the Health Workers.</w:t>
-      </w:r>
       <w:r>
         <w:rPr>
           <w:sz w:val="22"/>
@@ -892,447 +933,20 @@
         </w:rPr>
         <w:t xml:space="preserve"> </w:t>
       </w:r>
-    </w:p>
-    <w:p>
-      <w:pPr>
-        <w:rPr>
-          <w:sz w:val="22"/>
-          <w:szCs w:val="22"/>
-        </w:rPr>
-      </w:pPr>
-    </w:p>
-    <w:p>
-      <w:pPr>
-        <w:rPr>
-          <w:sz w:val="22"/>
-          <w:szCs w:val="22"/>
-        </w:rPr>
-      </w:pPr>
-      <w:r>
-        <w:rPr>
-          <w:sz w:val="22"/>
-          <w:szCs w:val="22"/>
-        </w:rPr>
-        <w:t>STAKEHOLDERS</w:t>
-      </w:r>
-    </w:p>
-    <w:p>
-      <w:pPr>
-        <w:pStyle w:val="ListParagraph"/>
-        <w:numPr>
-          <w:ilvl w:val="0"/>
-          <w:numId w:val="2"/>
-        </w:numPr>
-        <w:rPr>
-          <w:sz w:val="22"/>
-          <w:szCs w:val="22"/>
-        </w:rPr>
-      </w:pPr>
-      <w:r>
-        <w:rPr>
-          <w:sz w:val="22"/>
-          <w:szCs w:val="22"/>
-        </w:rPr>
-        <w:t>Nairobi</w:t>
-      </w:r>
-      <w:r>
-        <w:rPr>
-          <w:sz w:val="22"/>
-          <w:szCs w:val="22"/>
-        </w:rPr>
-        <w:t xml:space="preserve"> City community</w:t>
-      </w:r>
-      <w:r>
-        <w:rPr>
-          <w:sz w:val="22"/>
-          <w:szCs w:val="22"/>
-        </w:rPr>
-        <w:t>/residents.</w:t>
-      </w:r>
-    </w:p>
-    <w:p>
-      <w:pPr>
-        <w:pStyle w:val="ListParagraph"/>
-        <w:numPr>
-          <w:ilvl w:val="0"/>
-          <w:numId w:val="2"/>
-        </w:numPr>
-        <w:rPr>
-          <w:sz w:val="22"/>
-          <w:szCs w:val="22"/>
-        </w:rPr>
-      </w:pPr>
-      <w:r>
-        <w:rPr>
-          <w:sz w:val="22"/>
-          <w:szCs w:val="22"/>
-        </w:rPr>
-        <w:t>People</w:t>
-      </w:r>
-      <w:r>
-        <w:rPr>
-          <w:sz w:val="22"/>
-          <w:szCs w:val="22"/>
-        </w:rPr>
-        <w:t xml:space="preserve"> living with HIV and AIDS (PLWHA).</w:t>
-      </w:r>
-    </w:p>
-    <w:p>
-      <w:pPr>
-        <w:pStyle w:val="ListParagraph"/>
-        <w:numPr>
-          <w:ilvl w:val="0"/>
-          <w:numId w:val="2"/>
-        </w:numPr>
-        <w:rPr>
-          <w:sz w:val="22"/>
-          <w:szCs w:val="22"/>
-        </w:rPr>
-      </w:pPr>
-      <w:r>
-        <w:rPr>
-          <w:sz w:val="22"/>
-          <w:szCs w:val="22"/>
-        </w:rPr>
-        <w:t>People under Tuberculosis (TB) treatment.</w:t>
-      </w:r>
-    </w:p>
-    <w:p>
-      <w:pPr>
-        <w:pStyle w:val="ListParagraph"/>
-        <w:numPr>
-          <w:ilvl w:val="0"/>
-          <w:numId w:val="2"/>
-        </w:numPr>
-        <w:rPr>
-          <w:sz w:val="22"/>
-          <w:szCs w:val="22"/>
-        </w:rPr>
-      </w:pPr>
-      <w:r>
-        <w:rPr>
-          <w:sz w:val="22"/>
-          <w:szCs w:val="22"/>
-        </w:rPr>
-        <w:t>Community Health Workers.</w:t>
-      </w:r>
-    </w:p>
-    <w:p>
-      <w:pPr>
-        <w:pStyle w:val="ListParagraph"/>
-        <w:numPr>
-          <w:ilvl w:val="0"/>
-          <w:numId w:val="2"/>
-        </w:numPr>
-        <w:rPr>
-          <w:sz w:val="22"/>
-          <w:szCs w:val="22"/>
-        </w:rPr>
-      </w:pPr>
-      <w:r>
-        <w:rPr>
-          <w:sz w:val="22"/>
-          <w:szCs w:val="22"/>
-        </w:rPr>
-        <w:lastRenderedPageBreak/>
-        <w:t>United Nations Children’s Fund (UNICEF).</w:t>
-      </w:r>
-    </w:p>
-    <w:p>
-      <w:pPr>
-        <w:pStyle w:val="ListParagraph"/>
-        <w:numPr>
-          <w:ilvl w:val="0"/>
-          <w:numId w:val="2"/>
-        </w:numPr>
-        <w:rPr>
-          <w:sz w:val="22"/>
-          <w:szCs w:val="22"/>
-        </w:rPr>
-      </w:pPr>
-      <w:r>
-        <w:rPr>
-          <w:sz w:val="22"/>
-          <w:szCs w:val="22"/>
-        </w:rPr>
-        <w:t>Ministry of health (Medical services and Public health and sanitation).</w:t>
-      </w:r>
-    </w:p>
-    <w:p>
-      <w:pPr>
-        <w:pStyle w:val="ListParagraph"/>
-        <w:numPr>
-          <w:ilvl w:val="0"/>
-          <w:numId w:val="2"/>
-        </w:numPr>
-        <w:rPr>
-          <w:sz w:val="22"/>
-          <w:szCs w:val="22"/>
-        </w:rPr>
-      </w:pPr>
-      <w:r>
-        <w:rPr>
-          <w:sz w:val="22"/>
-          <w:szCs w:val="22"/>
-        </w:rPr>
-        <w:t>Japan International Cooperation Agency (JICA).</w:t>
-      </w:r>
-    </w:p>
-    <w:p>
-      <w:pPr>
-        <w:pStyle w:val="ListParagraph"/>
-        <w:numPr>
-          <w:ilvl w:val="0"/>
-          <w:numId w:val="2"/>
-        </w:numPr>
-        <w:rPr>
-          <w:sz w:val="22"/>
-          <w:szCs w:val="22"/>
-        </w:rPr>
-      </w:pPr>
-      <w:r>
-        <w:rPr>
-          <w:sz w:val="22"/>
-          <w:szCs w:val="22"/>
-        </w:rPr>
-        <w:t>US President’s Emergency Plan for Aids Relief (PEPFAR).</w:t>
-      </w:r>
-    </w:p>
-    <w:p>
-      <w:pPr>
-        <w:pStyle w:val="ListParagraph"/>
-        <w:numPr>
-          <w:ilvl w:val="0"/>
-          <w:numId w:val="2"/>
-        </w:numPr>
-        <w:rPr>
-          <w:sz w:val="22"/>
-          <w:szCs w:val="22"/>
-        </w:rPr>
-      </w:pPr>
-      <w:r>
-        <w:rPr>
-          <w:sz w:val="22"/>
-          <w:szCs w:val="22"/>
-        </w:rPr>
-        <w:t>United states Agency for International Development (</w:t>
-      </w:r>
-      <w:r>
-        <w:rPr>
-          <w:sz w:val="22"/>
-          <w:szCs w:val="22"/>
-        </w:rPr>
-        <w:t>USAID</w:t>
-      </w:r>
-      <w:r>
-        <w:rPr>
-          <w:sz w:val="22"/>
-          <w:szCs w:val="22"/>
-        </w:rPr>
-        <w:t>)</w:t>
-      </w:r>
-      <w:r>
-        <w:rPr>
-          <w:sz w:val="22"/>
-          <w:szCs w:val="22"/>
-        </w:rPr>
-        <w:t>.</w:t>
-      </w:r>
-    </w:p>
-    <w:p>
-      <w:pPr>
-        <w:pStyle w:val="ListParagraph"/>
-        <w:numPr>
-          <w:ilvl w:val="0"/>
-          <w:numId w:val="2"/>
-        </w:numPr>
-        <w:rPr>
-          <w:sz w:val="22"/>
-          <w:szCs w:val="22"/>
-        </w:rPr>
-      </w:pPr>
-      <w:r>
-        <w:rPr>
-          <w:sz w:val="22"/>
-          <w:szCs w:val="22"/>
-        </w:rPr>
-        <w:t>National Aids and STI Control Program (NASCOP).</w:t>
-      </w:r>
-    </w:p>
-    <w:p>
-      <w:pPr>
-        <w:pStyle w:val="ListParagraph"/>
-        <w:numPr>
-          <w:ilvl w:val="0"/>
-          <w:numId w:val="2"/>
-        </w:numPr>
-        <w:rPr>
-          <w:sz w:val="22"/>
-          <w:szCs w:val="22"/>
-        </w:rPr>
-      </w:pPr>
-      <w:r>
-        <w:rPr>
-          <w:sz w:val="22"/>
-          <w:szCs w:val="22"/>
-        </w:rPr>
-        <w:t>Kenya Medical Research Institute (KEMRI).</w:t>
-      </w:r>
-    </w:p>
-    <w:p>
-      <w:pPr>
-        <w:pStyle w:val="ListParagraph"/>
-        <w:numPr>
-          <w:ilvl w:val="0"/>
-          <w:numId w:val="2"/>
-        </w:numPr>
-        <w:rPr>
-          <w:sz w:val="22"/>
-          <w:szCs w:val="22"/>
-        </w:rPr>
-      </w:pPr>
-      <w:r>
-        <w:rPr>
-          <w:sz w:val="22"/>
-          <w:szCs w:val="22"/>
-        </w:rPr>
-        <w:t>National Aids Control Council (NACC).</w:t>
-      </w:r>
-    </w:p>
-    <w:p>
-      <w:pPr>
-        <w:pStyle w:val="ListParagraph"/>
-        <w:numPr>
-          <w:ilvl w:val="0"/>
-          <w:numId w:val="2"/>
-        </w:numPr>
-        <w:rPr>
-          <w:sz w:val="22"/>
-          <w:szCs w:val="22"/>
-        </w:rPr>
-      </w:pPr>
-      <w:r>
-        <w:rPr>
-          <w:sz w:val="22"/>
-          <w:szCs w:val="22"/>
-        </w:rPr>
-        <w:t>National Council for Population and Development (NCPD).</w:t>
-      </w:r>
-    </w:p>
-    <w:p>
-      <w:pPr>
-        <w:pStyle w:val="ListParagraph"/>
-        <w:numPr>
-          <w:ilvl w:val="0"/>
-          <w:numId w:val="2"/>
-        </w:numPr>
-        <w:rPr>
-          <w:sz w:val="22"/>
-          <w:szCs w:val="22"/>
-        </w:rPr>
-      </w:pPr>
-      <w:r>
-        <w:rPr>
-          <w:sz w:val="22"/>
-          <w:szCs w:val="22"/>
-        </w:rPr>
-        <w:t>National Public Health Laboratory Services (NPHLS).</w:t>
-      </w:r>
-    </w:p>
-    <w:p>
-      <w:pPr>
-        <w:pStyle w:val="ListParagraph"/>
-        <w:numPr>
-          <w:ilvl w:val="0"/>
-          <w:numId w:val="2"/>
-        </w:numPr>
-        <w:rPr>
-          <w:sz w:val="22"/>
-          <w:szCs w:val="22"/>
-        </w:rPr>
-      </w:pPr>
-      <w:r>
-        <w:rPr>
-          <w:sz w:val="22"/>
-          <w:szCs w:val="22"/>
-        </w:rPr>
-        <w:t>Kenya National Bureau of Statistics (KBS).</w:t>
-      </w:r>
-    </w:p>
-    <w:p>
-      <w:pPr>
-        <w:pStyle w:val="ListParagraph"/>
-        <w:numPr>
-          <w:ilvl w:val="0"/>
-          <w:numId w:val="2"/>
-        </w:numPr>
-        <w:rPr>
-          <w:sz w:val="22"/>
-          <w:szCs w:val="22"/>
-        </w:rPr>
-      </w:pPr>
-    </w:p>
-    <w:p>
-      <w:pPr>
-        <w:rPr>
-          <w:sz w:val="22"/>
-          <w:szCs w:val="22"/>
-        </w:rPr>
-      </w:pPr>
-    </w:p>
-    <w:p>
-      <w:pPr>
-        <w:rPr>
-          <w:sz w:val="22"/>
-          <w:szCs w:val="22"/>
-        </w:rPr>
-      </w:pPr>
-    </w:p>
-    <w:p>
-      <w:pPr>
-        <w:rPr>
-          <w:sz w:val="22"/>
-          <w:szCs w:val="22"/>
-        </w:rPr>
-      </w:pPr>
-      <w:r>
-        <w:rPr>
-          <w:sz w:val="22"/>
-          <w:szCs w:val="22"/>
-        </w:rPr>
-        <w:t>SCOPE</w:t>
-      </w:r>
-    </w:p>
-    <w:p>
-      <w:pPr>
-        <w:rPr>
-          <w:sz w:val="22"/>
-          <w:szCs w:val="22"/>
-        </w:rPr>
-      </w:pPr>
-    </w:p>
-    <w:p>
-      <w:pPr>
-        <w:rPr>
-          <w:sz w:val="22"/>
-          <w:szCs w:val="22"/>
-        </w:rPr>
-      </w:pPr>
-      <w:r>
-        <w:rPr>
-          <w:sz w:val="22"/>
-          <w:szCs w:val="22"/>
-        </w:rPr>
-        <w:t>FUNCTIONALITY</w:t>
-      </w:r>
-    </w:p>
-    <w:p>
-      <w:pPr>
-        <w:rPr>
-          <w:sz w:val="22"/>
-          <w:szCs w:val="22"/>
-        </w:rPr>
-      </w:pPr>
+      <w:r>
+        <w:rPr>
+          <w:sz w:val="22"/>
+          <w:szCs w:val="22"/>
+        </w:rPr>
+        <w:t>At the end of each month the Community Health Workers are paid a stipend</w:t>
+      </w:r>
+      <w:r>
+        <w:rPr>
+          <w:sz w:val="22"/>
+          <w:szCs w:val="22"/>
+        </w:rPr>
+        <w:t xml:space="preserve"> for the work they do.</w:t>
+      </w:r>
     </w:p>
     <w:sectPr>
       <w:pgSz w:w="11900" w:h="16840"/>

</xml_diff>